<commit_message>
Adicionando Versão no Header
</commit_message>
<xml_diff>
--- a/AE/Aimbra.docx
+++ b/AE/Aimbra.docx
@@ -217,7 +217,7 @@
               <w:pStyle w:val="Verses"/>
             </w:pPr>
             <w:r>
-              <w:t>2.0</w:t>
+              <w:t>1.1</w:t>
             </w:r>
           </w:p>
         </w:tc>
@@ -287,7 +287,12 @@
         <w:t>Objetivo deste projeto tem como motivo principal por a</w:t>
       </w:r>
       <w:r>
-        <w:t>creditamos que experiências digitais podem contribuir na transformação de um mundo melhor e gerar grandes valores para o setor educacional. Sendo assim, a Aimbra tem o prazer de explorar ideias para aprimorar objetivos pertinentes ao setor, acelerando e otimizando resultados daqueles que acreditam e investem em soluções que contribuem nesse crescimento.</w:t>
+        <w:t>creditamos que experiências digitais podem contribuir na transformação de um mundo melhor e gerar grandes valores para o setor educacional. Sendo assim, a Aimbra tem o prazer de explorar ideias para aprimorar objetivos pertinentes ao setor, aceler</w:t>
+      </w:r>
+      <w:bookmarkStart w:id="0" w:name="_GoBack"/>
+      <w:bookmarkEnd w:id="0"/>
+      <w:r>
+        <w:t>ando e otimizando resultados daqueles que acreditam e investem em soluções que contribuem nesse crescimento.</w:t>
       </w:r>
     </w:p>
     <w:p>
@@ -567,8 +572,6 @@
       <w:r>
         <w:t>que com certeza vão revolucionar a educação com aulas mais dinâmicas e prazerosas, onde o aluno vai perceber que estará aprendendo a cada momento das suas aulas, gerando uma transformação do conhecimento no eixo aluno-professor.</w:t>
       </w:r>
-      <w:bookmarkStart w:id="0" w:name="_GoBack"/>
-      <w:bookmarkEnd w:id="0"/>
     </w:p>
     <w:sectPr>
       <w:headerReference w:type="default" r:id="rId7"/>
@@ -879,15 +882,25 @@
               <w:szCs w:val="22"/>
             </w:rPr>
           </w:pPr>
-          <w:fldSimple w:instr=" TITLE   \* MERGEFORMAT ">
-            <w:r>
-              <w:rPr>
-                <w:sz w:val="22"/>
-                <w:szCs w:val="22"/>
-              </w:rPr>
-              <w:t>Termo de Abertura do Projeto</w:t>
-            </w:r>
-          </w:fldSimple>
+          <w:r>
+            <w:fldChar w:fldCharType="begin"/>
+          </w:r>
+          <w:r>
+            <w:instrText xml:space="preserve"> TITLE   \* MERGEFORMAT </w:instrText>
+          </w:r>
+          <w:r>
+            <w:fldChar w:fldCharType="separate"/>
+          </w:r>
+          <w:r>
+            <w:rPr>
+              <w:sz w:val="22"/>
+              <w:szCs w:val="22"/>
+            </w:rPr>
+            <w:t>Termo de Abertura do Projeto</w:t>
+          </w:r>
+          <w:r>
+            <w:fldChar w:fldCharType="end"/>
+          </w:r>
         </w:p>
       </w:tc>
       <w:tc>
@@ -2672,6 +2685,7 @@
   </w:compat>
   <w:rsids>
     <w:rsidRoot w:val="002258E1"/>
+    <w:rsid w:val="001B3C6E"/>
     <w:rsid w:val="002258E1"/>
     <w:rsid w:val="002C659A"/>
     <w:rsid w:val="004023E7"/>

</xml_diff>